<commit_message>
Fix CAL docx ('Emailed to: XXXX' changed to 'Emailed to' <<emailed_to>>', '<<exploration type>> changed to <<exploration_type>>'
</commit_message>
<xml_diff>
--- a/services/core-api/app/document_templates/now/Client Acknowledgment Letter Template (NoW).docx
+++ b/services/core-api/app/document_templates/now/Client Acknowledgment Letter Template (NoW).docx
@@ -143,16 +143,16 @@
       <w:r>
         <w:t xml:space="preserve"> </w:t>
       </w:r>
-      <w:commentRangeStart w:id="0"/>
-      <w:r>
-        <w:t>XXXX</w:t>
-      </w:r>
-      <w:commentRangeEnd w:id="0"/>
-      <w:r>
-        <w:rPr>
-          <w:rStyle w:val="CommentReference"/>
-        </w:rPr>
-        <w:commentReference w:id="0"/>
+      <w:r>
+        <w:t>&lt;&lt;</w:t>
+      </w:r>
+      <w:proofErr w:type="spellStart"/>
+      <w:r>
+        <w:t>emailed_to</w:t>
+      </w:r>
+      <w:proofErr w:type="spellEnd"/>
+      <w:r>
+        <w:t>&gt;&gt;</w:t>
       </w:r>
     </w:p>
     <w:p>
@@ -273,7 +273,12 @@
         <w:t>s</w:t>
       </w:r>
       <w:r>
-        <w:t xml:space="preserve"> receipt of your Notice of Work and Reclamation Program dated</w:t>
+        <w:t xml:space="preserve"> receipt of your Notice of Work and </w:t>
+      </w:r>
+      <w:bookmarkStart w:id="0" w:name="_GoBack"/>
+      <w:bookmarkEnd w:id="0"/>
+      <w:r>
+        <w:t>Reclamation Program dated</w:t>
       </w:r>
       <w:r>
         <w:t xml:space="preserve"> &lt;&lt;</w:t>
@@ -299,7 +304,21 @@
         <w:t xml:space="preserve">Your proposed program of </w:t>
       </w:r>
       <w:r>
-        <w:t>&lt;&lt;exploration type&gt;&gt;</w:t>
+        <w:t>&lt;&lt;</w:t>
+      </w:r>
+      <w:proofErr w:type="spellStart"/>
+      <w:r>
+        <w:t>exploration</w:t>
+      </w:r>
+      <w:r>
+        <w:t>_</w:t>
+      </w:r>
+      <w:r>
+        <w:t>type</w:t>
+      </w:r>
+      <w:proofErr w:type="spellEnd"/>
+      <w:r>
+        <w:t>&gt;&gt;</w:t>
       </w:r>
       <w:r>
         <w:t xml:space="preserve"> has been referred to other resource agencies</w:t>
@@ -797,7 +816,7 @@
         </w:rPr>
         <w:t xml:space="preserve">aforementioned </w:t>
       </w:r>
-      <w:commentRangeStart w:id="2"/>
+      <w:commentRangeStart w:id="1"/>
       <w:r>
         <w:rPr>
           <w:rFonts w:cs="Arial"/>
@@ -806,12 +825,12 @@
         </w:rPr>
         <w:t>items</w:t>
       </w:r>
-      <w:commentRangeEnd w:id="2"/>
+      <w:commentRangeEnd w:id="1"/>
       <w:r>
         <w:rPr>
           <w:rStyle w:val="CommentReference"/>
         </w:rPr>
-        <w:commentReference w:id="2"/>
+        <w:commentReference w:id="1"/>
       </w:r>
       <w:r>
         <w:rPr>
@@ -1650,25 +1669,7 @@
 
 <file path=word/comments.xml><?xml version="1.0" encoding="utf-8"?>
 <w:comments xmlns:wpc="http://schemas.microsoft.com/office/word/2010/wordprocessingCanvas" xmlns:cx="http://schemas.microsoft.com/office/drawing/2014/chartex" xmlns:cx1="http://schemas.microsoft.com/office/drawing/2015/9/8/chartex" xmlns:cx2="http://schemas.microsoft.com/office/drawing/2015/10/21/chartex" xmlns:cx3="http://schemas.microsoft.com/office/drawing/2016/5/9/chartex" xmlns:cx4="http://schemas.microsoft.com/office/drawing/2016/5/10/chartex" xmlns:cx5="http://schemas.microsoft.com/office/drawing/2016/5/11/chartex" xmlns:cx6="http://schemas.microsoft.com/office/drawing/2016/5/12/chartex" xmlns:cx7="http://schemas.microsoft.com/office/drawing/2016/5/13/chartex" xmlns:cx8="http://schemas.microsoft.com/office/drawing/2016/5/14/chartex" xmlns:mc="http://schemas.openxmlformats.org/markup-compatibility/2006" xmlns:aink="http://schemas.microsoft.com/office/drawing/2016/ink" xmlns:am3d="http://schemas.microsoft.com/office/drawing/2017/model3d" xmlns:o="urn:schemas-microsoft-com:office:office" xmlns:r="http://schemas.openxmlformats.org/officeDocument/2006/relationships" xmlns:m="http://schemas.openxmlformats.org/officeDocument/2006/math" xmlns:v="urn:schemas-microsoft-com:vml" xmlns:wp14="http://schemas.microsoft.com/office/word/2010/wordprocessingDrawing" xmlns:wp="http://schemas.openxmlformats.org/drawingml/2006/wordprocessingDrawing" xmlns:w10="urn:schemas-microsoft-com:office:word" xmlns:w="http://schemas.openxmlformats.org/wordprocessingml/2006/main" xmlns:w14="http://schemas.microsoft.com/office/word/2010/wordml" xmlns:w15="http://schemas.microsoft.com/office/word/2012/wordml" xmlns:w16cid="http://schemas.microsoft.com/office/word/2016/wordml/cid" xmlns:w16se="http://schemas.microsoft.com/office/word/2015/wordml/symex" xmlns:wpg="http://schemas.microsoft.com/office/word/2010/wordprocessingGroup" xmlns:wpi="http://schemas.microsoft.com/office/word/2010/wordprocessingInk" xmlns:wne="http://schemas.microsoft.com/office/word/2006/wordml" xmlns:wps="http://schemas.microsoft.com/office/word/2010/wordprocessingShape" mc:Ignorable="w14 w15 w16se w16cid wp14">
-  <w:comment w:id="0" w:author="Mccuaig, Michael EMPR:EX" w:date="2020-01-09T09:30:00Z" w:initials="MME">
-    <w:p>
-      <w:pPr>
-        <w:pStyle w:val="CommentText"/>
-      </w:pPr>
-      <w:r>
-        <w:rPr>
-          <w:rStyle w:val="CommentReference"/>
-        </w:rPr>
-        <w:annotationRef/>
-      </w:r>
-      <w:r>
-        <w:t>Correct database field required here.</w:t>
-      </w:r>
-      <w:bookmarkStart w:id="1" w:name="_GoBack"/>
-      <w:bookmarkEnd w:id="1"/>
-    </w:p>
-  </w:comment>
-  <w:comment w:id="2" w:author="Mccuaig, Michael EMPR:EX" w:date="2020-01-09T09:29:00Z" w:initials="MME">
+  <w:comment w:id="1" w:author="Mccuaig, Michael EMPR:EX" w:date="2020-01-09T09:29:00Z" w:initials="MME">
     <w:p>
       <w:pPr>
         <w:pStyle w:val="CommentText"/>
@@ -1689,14 +1690,12 @@
 
 <file path=word/commentsExtended.xml><?xml version="1.0" encoding="utf-8"?>
 <w15:commentsEx xmlns:wpc="http://schemas.microsoft.com/office/word/2010/wordprocessingCanvas" xmlns:cx="http://schemas.microsoft.com/office/drawing/2014/chartex" xmlns:cx1="http://schemas.microsoft.com/office/drawing/2015/9/8/chartex" xmlns:cx2="http://schemas.microsoft.com/office/drawing/2015/10/21/chartex" xmlns:cx3="http://schemas.microsoft.com/office/drawing/2016/5/9/chartex" xmlns:cx4="http://schemas.microsoft.com/office/drawing/2016/5/10/chartex" xmlns:cx5="http://schemas.microsoft.com/office/drawing/2016/5/11/chartex" xmlns:cx6="http://schemas.microsoft.com/office/drawing/2016/5/12/chartex" xmlns:cx7="http://schemas.microsoft.com/office/drawing/2016/5/13/chartex" xmlns:cx8="http://schemas.microsoft.com/office/drawing/2016/5/14/chartex" xmlns:mc="http://schemas.openxmlformats.org/markup-compatibility/2006" xmlns:aink="http://schemas.microsoft.com/office/drawing/2016/ink" xmlns:am3d="http://schemas.microsoft.com/office/drawing/2017/model3d" xmlns:o="urn:schemas-microsoft-com:office:office" xmlns:r="http://schemas.openxmlformats.org/officeDocument/2006/relationships" xmlns:m="http://schemas.openxmlformats.org/officeDocument/2006/math" xmlns:v="urn:schemas-microsoft-com:vml" xmlns:wp14="http://schemas.microsoft.com/office/word/2010/wordprocessingDrawing" xmlns:wp="http://schemas.openxmlformats.org/drawingml/2006/wordprocessingDrawing" xmlns:w10="urn:schemas-microsoft-com:office:word" xmlns:w="http://schemas.openxmlformats.org/wordprocessingml/2006/main" xmlns:w14="http://schemas.microsoft.com/office/word/2010/wordml" xmlns:w15="http://schemas.microsoft.com/office/word/2012/wordml" xmlns:w16cid="http://schemas.microsoft.com/office/word/2016/wordml/cid" xmlns:w16se="http://schemas.microsoft.com/office/word/2015/wordml/symex" xmlns:wpg="http://schemas.microsoft.com/office/word/2010/wordprocessingGroup" xmlns:wpi="http://schemas.microsoft.com/office/word/2010/wordprocessingInk" xmlns:wne="http://schemas.microsoft.com/office/word/2006/wordml" xmlns:wps="http://schemas.microsoft.com/office/word/2010/wordprocessingShape" mc:Ignorable="w14 w15 w16se w16cid wp14">
-  <w15:commentEx w15:paraId="389DE89F" w15:done="0"/>
   <w15:commentEx w15:paraId="29EAD86D" w15:done="0"/>
 </w15:commentsEx>
 </file>
 
 <file path=word/commentsIds.xml><?xml version="1.0" encoding="utf-8"?>
 <w16cid:commentsIds xmlns:wpc="http://schemas.microsoft.com/office/word/2010/wordprocessingCanvas" xmlns:cx="http://schemas.microsoft.com/office/drawing/2014/chartex" xmlns:cx1="http://schemas.microsoft.com/office/drawing/2015/9/8/chartex" xmlns:cx2="http://schemas.microsoft.com/office/drawing/2015/10/21/chartex" xmlns:cx3="http://schemas.microsoft.com/office/drawing/2016/5/9/chartex" xmlns:cx4="http://schemas.microsoft.com/office/drawing/2016/5/10/chartex" xmlns:cx5="http://schemas.microsoft.com/office/drawing/2016/5/11/chartex" xmlns:cx6="http://schemas.microsoft.com/office/drawing/2016/5/12/chartex" xmlns:cx7="http://schemas.microsoft.com/office/drawing/2016/5/13/chartex" xmlns:cx8="http://schemas.microsoft.com/office/drawing/2016/5/14/chartex" xmlns:mc="http://schemas.openxmlformats.org/markup-compatibility/2006" xmlns:aink="http://schemas.microsoft.com/office/drawing/2016/ink" xmlns:am3d="http://schemas.microsoft.com/office/drawing/2017/model3d" xmlns:o="urn:schemas-microsoft-com:office:office" xmlns:r="http://schemas.openxmlformats.org/officeDocument/2006/relationships" xmlns:m="http://schemas.openxmlformats.org/officeDocument/2006/math" xmlns:v="urn:schemas-microsoft-com:vml" xmlns:wp14="http://schemas.microsoft.com/office/word/2010/wordprocessingDrawing" xmlns:wp="http://schemas.openxmlformats.org/drawingml/2006/wordprocessingDrawing" xmlns:w10="urn:schemas-microsoft-com:office:word" xmlns:w="http://schemas.openxmlformats.org/wordprocessingml/2006/main" xmlns:w14="http://schemas.microsoft.com/office/word/2010/wordml" xmlns:w15="http://schemas.microsoft.com/office/word/2012/wordml" xmlns:w16cid="http://schemas.microsoft.com/office/word/2016/wordml/cid" xmlns:w16se="http://schemas.microsoft.com/office/word/2015/wordml/symex" xmlns:wpg="http://schemas.microsoft.com/office/word/2010/wordprocessingGroup" xmlns:wpi="http://schemas.microsoft.com/office/word/2010/wordprocessingInk" xmlns:wne="http://schemas.microsoft.com/office/word/2006/wordml" xmlns:wps="http://schemas.microsoft.com/office/word/2010/wordprocessingShape" mc:Ignorable="w14 w15 w16se w16cid wp14">
-  <w16cid:commentId w16cid:paraId="389DE89F" w16cid:durableId="21C17119"/>
   <w16cid:commentId w16cid:paraId="29EAD86D" w16cid:durableId="21C170EB"/>
 </w16cid:commentsIds>
 </file>
@@ -3510,7 +3509,7 @@
                 <v:path o:extrusionok="f" gradientshapeok="t" o:connecttype="rect"/>
                 <o:lock v:ext="edit" aspectratio="t"/>
               </v:shapetype>
-              <v:shape id="_x0000_i1026" type="#_x0000_t75" style="width:2in;height:38.25pt">
+              <v:shape id="_x0000_i1026" type="#_x0000_t75" style="width:2in;height:38pt">
                 <v:imagedata r:id="rId1" o:title="Logo-British Columbia"/>
               </v:shape>
             </w:pict>
@@ -3692,7 +3691,7 @@
     </w:rPrDefault>
     <w:pPrDefault/>
   </w:docDefaults>
-  <w:latentStyles w:defLockedState="0" w:defUIPriority="0" w:defSemiHidden="0" w:defUnhideWhenUsed="0" w:defQFormat="0" w:count="375">
+  <w:latentStyles w:defLockedState="0" w:defUIPriority="0" w:defSemiHidden="0" w:defUnhideWhenUsed="0" w:defQFormat="0" w:count="376">
     <w:lsdException w:name="Normal" w:qFormat="1"/>
     <w:lsdException w:name="heading 1" w:qFormat="1"/>
     <w:lsdException w:name="heading 2" w:semiHidden="1" w:unhideWhenUsed="1" w:qFormat="1"/>
@@ -3791,7 +3790,6 @@
     <w:lsdException w:name="HTML Sample" w:semiHidden="1" w:unhideWhenUsed="1"/>
     <w:lsdException w:name="HTML Typewriter" w:semiHidden="1" w:unhideWhenUsed="1"/>
     <w:lsdException w:name="HTML Variable" w:semiHidden="1" w:unhideWhenUsed="1"/>
-    <w:lsdException w:name="Normal Table" w:semiHidden="1" w:unhideWhenUsed="1"/>
     <w:lsdException w:name="annotation subject" w:semiHidden="1" w:unhideWhenUsed="1"/>
     <w:lsdException w:name="No List" w:semiHidden="1" w:uiPriority="99" w:unhideWhenUsed="1"/>
     <w:lsdException w:name="Outline List 1" w:semiHidden="1" w:unhideWhenUsed="1"/>
@@ -3838,8 +3836,7 @@
     <w:lsdException w:name="Table Subtle 2" w:semiHidden="1" w:unhideWhenUsed="1"/>
     <w:lsdException w:name="Table Web 1" w:semiHidden="1" w:unhideWhenUsed="1"/>
     <w:lsdException w:name="Table Web 2" w:semiHidden="1" w:unhideWhenUsed="1"/>
-    <w:lsdException w:name="Table Web 3" w:semiHidden="1" w:unhideWhenUsed="1"/>
-    <w:lsdException w:name="Table Theme" w:semiHidden="1" w:unhideWhenUsed="1"/>
+    <w:lsdException w:name="Balloon Text" w:semiHidden="1" w:unhideWhenUsed="1"/>
     <w:lsdException w:name="Placeholder Text" w:semiHidden="1" w:uiPriority="99"/>
     <w:lsdException w:name="No Spacing" w:uiPriority="1" w:qFormat="1"/>
     <w:lsdException w:name="Light Shading" w:uiPriority="60"/>
@@ -4059,11 +4056,12 @@
     <w:lsdException w:name="Smart Hyperlink" w:semiHidden="1" w:uiPriority="99" w:unhideWhenUsed="1"/>
     <w:lsdException w:name="Hashtag" w:semiHidden="1" w:uiPriority="99" w:unhideWhenUsed="1"/>
     <w:lsdException w:name="Unresolved Mention" w:semiHidden="1" w:uiPriority="99" w:unhideWhenUsed="1"/>
+    <w:lsdException w:name="Smart Link" w:semiHidden="1" w:uiPriority="99" w:unhideWhenUsed="1"/>
   </w:latentStyles>
   <w:style w:type="paragraph" w:default="1" w:styleId="Normal">
     <w:name w:val="Normal"/>
     <w:qFormat/>
-    <w:rsid w:val="003720AF"/>
+    <w:rsid w:val="0072757E"/>
     <w:pPr>
       <w:spacing w:after="160" w:line="259" w:lineRule="auto"/>
     </w:pPr>
@@ -4095,7 +4093,7 @@
     <w:uiPriority w:val="1"/>
     <w:semiHidden/>
     <w:unhideWhenUsed/>
-    <w:rsid w:val="003720AF"/>
+    <w:rsid w:val="0072757E"/>
   </w:style>
   <w:style w:type="table" w:default="1" w:styleId="TableNormal">
     <w:name w:val="Normal Table"/>
@@ -4117,7 +4115,7 @@
     <w:uiPriority w:val="99"/>
     <w:semiHidden/>
     <w:unhideWhenUsed/>
-    <w:rsid w:val="003720AF"/>
+    <w:rsid w:val="0072757E"/>
   </w:style>
   <w:style w:type="paragraph" w:styleId="Header">
     <w:name w:val="header"/>

</xml_diff>

<commit_message>
Update docx template field placeholder format from <<id>> to {d.id}
</commit_message>
<xml_diff>
--- a/services/core-api/app/document_templates/now/Client Acknowledgment Letter Template (NoW).docx
+++ b/services/core-api/app/document_templates/now/Client Acknowledgment Letter Template (NoW).docx
@@ -14,7 +14,19 @@
         <w:rPr>
           <w:noProof/>
         </w:rPr>
-        <w:t>&lt;&lt;date&gt;&gt;</w:t>
+        <w:t>{d.</w:t>
+      </w:r>
+      <w:r>
+        <w:rPr>
+          <w:noProof/>
+        </w:rPr>
+        <w:t>date</w:t>
+      </w:r>
+      <w:r>
+        <w:rPr>
+          <w:noProof/>
+        </w:rPr>
+        <w:t>}</w:t>
       </w:r>
       <w:r>
         <w:tab/>
@@ -23,6 +35,9 @@
         <w:t>File:</w:t>
       </w:r>
       <w:r>
+        <w:t xml:space="preserve"> </w:t>
+      </w:r>
+      <w:r>
         <w:rPr>
           <w:noProof/>
         </w:rPr>
@@ -32,21 +47,19 @@
         <w:rPr>
           <w:noProof/>
         </w:rPr>
-        <w:t>&lt;&lt;</w:t>
-      </w:r>
-      <w:proofErr w:type="spellStart"/>
+        <w:t>{d.</w:t>
+      </w:r>
       <w:r>
         <w:rPr>
           <w:noProof/>
         </w:rPr>
         <w:t>mine_no</w:t>
       </w:r>
-      <w:proofErr w:type="spellEnd"/>
       <w:r>
         <w:rPr>
           <w:noProof/>
         </w:rPr>
-        <w:t>&gt;&gt;</w:t>
+        <w:t>}</w:t>
       </w:r>
     </w:p>
     <w:p>
@@ -99,7 +112,19 @@
         <w:rPr>
           <w:noProof/>
         </w:rPr>
-        <w:t>&lt;&lt;addy1&gt;&gt;</w:t>
+        <w:t>{d.</w:t>
+      </w:r>
+      <w:r>
+        <w:rPr>
+          <w:noProof/>
+        </w:rPr>
+        <w:t>addy1</w:t>
+      </w:r>
+      <w:r>
+        <w:rPr>
+          <w:noProof/>
+        </w:rPr>
+        <w:t>}</w:t>
       </w:r>
     </w:p>
     <w:p>
@@ -116,7 +141,19 @@
         <w:rPr>
           <w:noProof/>
         </w:rPr>
-        <w:t>&lt;&lt;addy&gt;&gt;</w:t>
+        <w:t>{d.</w:t>
+      </w:r>
+      <w:r>
+        <w:rPr>
+          <w:noProof/>
+        </w:rPr>
+        <w:t>addy</w:t>
+      </w:r>
+      <w:r>
+        <w:rPr>
+          <w:noProof/>
+        </w:rPr>
+        <w:t>}</w:t>
       </w:r>
     </w:p>
     <w:p>
@@ -141,18 +178,23 @@
         <w:t xml:space="preserve"> </w:t>
       </w:r>
       <w:r>
-        <w:t xml:space="preserve"> </w:t>
-      </w:r>
-      <w:r>
-        <w:t>&lt;&lt;</w:t>
+        <w:t>{</w:t>
       </w:r>
       <w:proofErr w:type="spellStart"/>
-      <w:r>
-        <w:t>emailed_to</w:t>
+      <w:proofErr w:type="gramStart"/>
+      <w:r>
+        <w:t>d.</w:t>
+      </w:r>
+      <w:r>
+        <w:t>emailed</w:t>
+      </w:r>
+      <w:proofErr w:type="gramEnd"/>
+      <w:r>
+        <w:t>_to</w:t>
       </w:r>
       <w:proofErr w:type="spellEnd"/>
       <w:r>
-        <w:t>&gt;&gt;</w:t>
+        <w:t>}</w:t>
       </w:r>
     </w:p>
     <w:p>
@@ -236,14 +278,43 @@
           <w:b/>
         </w:rPr>
         <w:tab/>
-        <w:t xml:space="preserve">Property:  </w:t>
+        <w:t>Property</w:t>
+      </w:r>
+      <w:proofErr w:type="gramStart"/>
+      <w:r>
+        <w:rPr>
+          <w:b/>
+        </w:rPr>
+        <w:t xml:space="preserve">:  </w:t>
       </w:r>
       <w:r>
         <w:rPr>
           <w:b/>
           <w:noProof/>
         </w:rPr>
-        <w:t>&lt;&lt;property&gt;&gt;</w:t>
+        <w:t>{</w:t>
+      </w:r>
+      <w:proofErr w:type="gramEnd"/>
+      <w:r>
+        <w:rPr>
+          <w:b/>
+          <w:noProof/>
+        </w:rPr>
+        <w:t>d.</w:t>
+      </w:r>
+      <w:r>
+        <w:rPr>
+          <w:b/>
+          <w:noProof/>
+        </w:rPr>
+        <w:t>property</w:t>
+      </w:r>
+      <w:r>
+        <w:rPr>
+          <w:b/>
+          <w:noProof/>
+        </w:rPr>
+        <w:t>}</w:t>
       </w:r>
     </w:p>
     <w:p>
@@ -273,23 +344,24 @@
         <w:t>s</w:t>
       </w:r>
       <w:r>
-        <w:t xml:space="preserve"> receipt of your Notice of Work and </w:t>
-      </w:r>
-      <w:bookmarkStart w:id="0" w:name="_GoBack"/>
-      <w:bookmarkEnd w:id="0"/>
-      <w:r>
-        <w:t>Reclamation Program dated</w:t>
-      </w:r>
-      <w:r>
-        <w:t xml:space="preserve"> &lt;&lt;</w:t>
+        <w:t xml:space="preserve"> receipt of your Notice of Work and Reclamation Program dated</w:t>
+      </w:r>
+      <w:r>
+        <w:t xml:space="preserve"> </w:t>
+      </w:r>
+      <w:r>
+        <w:t>{</w:t>
       </w:r>
       <w:proofErr w:type="spellStart"/>
       <w:r>
+        <w:t>d.</w:t>
+      </w:r>
+      <w:r>
         <w:t>apl_dt</w:t>
       </w:r>
       <w:proofErr w:type="spellEnd"/>
       <w:r>
-        <w:t>&gt;&gt;</w:t>
+        <w:t>}</w:t>
       </w:r>
       <w:r>
         <w:t>.</w:t>
@@ -304,12 +376,17 @@
         <w:t xml:space="preserve">Your proposed program of </w:t>
       </w:r>
       <w:r>
-        <w:t>&lt;&lt;</w:t>
+        <w:t>{</w:t>
       </w:r>
       <w:proofErr w:type="spellStart"/>
+      <w:proofErr w:type="gramStart"/>
+      <w:r>
+        <w:t>d.</w:t>
+      </w:r>
       <w:r>
         <w:t>exploration</w:t>
       </w:r>
+      <w:proofErr w:type="gramEnd"/>
       <w:r>
         <w:t>_</w:t>
       </w:r>
@@ -318,7 +395,7 @@
       </w:r>
       <w:proofErr w:type="spellEnd"/>
       <w:r>
-        <w:t>&gt;&gt;</w:t>
+        <w:t>}</w:t>
       </w:r>
       <w:r>
         <w:t xml:space="preserve"> has been referred to other resource agencies</w:t>
@@ -349,7 +426,7 @@
           <w:b/>
           <w:noProof/>
         </w:rPr>
-        <w:t>&lt;&lt;</w:t>
+        <w:t>{</w:t>
       </w:r>
       <w:proofErr w:type="spellStart"/>
       <w:r>
@@ -357,29 +434,36 @@
           <w:b/>
           <w:noProof/>
         </w:rPr>
-        <w:t>bond</w:t>
+        <w:t>d.</w:t>
       </w:r>
       <w:r>
         <w:rPr>
           <w:b/>
           <w:noProof/>
         </w:rPr>
-        <w:t>_inc</w:t>
+        <w:t>bond</w:t>
       </w:r>
       <w:r>
         <w:rPr>
           <w:b/>
           <w:noProof/>
         </w:rPr>
-        <w:t>_amt</w:t>
-      </w:r>
-      <w:proofErr w:type="spellEnd"/>
+        <w:t>_inc</w:t>
+      </w:r>
       <w:r>
         <w:rPr>
           <w:b/>
           <w:noProof/>
         </w:rPr>
-        <w:t>&gt;&gt;</w:t>
+        <w:t>_amt</w:t>
+      </w:r>
+      <w:proofErr w:type="spellEnd"/>
+      <w:r>
+        <w:rPr>
+          <w:b/>
+          <w:noProof/>
+        </w:rPr>
+        <w:t>}</w:t>
       </w:r>
       <w:r>
         <w:rPr>
@@ -814,30 +898,14 @@
           <w:highlight w:val="yellow"/>
           <w:lang w:eastAsia="en-CA"/>
         </w:rPr>
-        <w:t xml:space="preserve">aforementioned </w:t>
-      </w:r>
-      <w:commentRangeStart w:id="1"/>
-      <w:r>
-        <w:rPr>
-          <w:rFonts w:cs="Arial"/>
-          <w:highlight w:val="yellow"/>
-          <w:lang w:eastAsia="en-CA"/>
-        </w:rPr>
-        <w:t>items</w:t>
-      </w:r>
-      <w:commentRangeEnd w:id="1"/>
-      <w:r>
-        <w:rPr>
-          <w:rStyle w:val="CommentReference"/>
-        </w:rPr>
-        <w:commentReference w:id="1"/>
-      </w:r>
-      <w:r>
-        <w:rPr>
-          <w:rFonts w:cs="Arial"/>
-          <w:lang w:eastAsia="en-CA"/>
-        </w:rPr>
-        <w:t xml:space="preserve">.  </w:t>
+        <w:t>aforementioned items</w:t>
+      </w:r>
+      <w:r>
+        <w:rPr>
+          <w:rFonts w:cs="Arial"/>
+          <w:lang w:eastAsia="en-CA"/>
+        </w:rPr>
+        <w:t>.</w:t>
       </w:r>
     </w:p>
     <w:p>
@@ -854,13 +922,29 @@
           <w:rFonts w:cs="Calibri"/>
           <w:color w:val="231F20"/>
         </w:rPr>
-        <w:t xml:space="preserve">The introduction and spread of invasive plants is a concern throughout the </w:t>
-      </w:r>
+        <w:t xml:space="preserve">The introduction and spread of invasive plants </w:t>
+      </w:r>
+      <w:proofErr w:type="gramStart"/>
       <w:r>
         <w:rPr>
           <w:rFonts w:cs="Calibri"/>
           <w:color w:val="231F20"/>
         </w:rPr>
+        <w:t>is</w:t>
+      </w:r>
+      <w:proofErr w:type="gramEnd"/>
+      <w:r>
+        <w:rPr>
+          <w:rFonts w:cs="Calibri"/>
+          <w:color w:val="231F20"/>
+        </w:rPr>
+        <w:t xml:space="preserve"> a concern throughout the </w:t>
+      </w:r>
+      <w:r>
+        <w:rPr>
+          <w:rFonts w:cs="Calibri"/>
+          <w:color w:val="231F20"/>
+        </w:rPr>
         <w:t>area</w:t>
       </w:r>
       <w:r>
@@ -870,7 +954,7 @@
         </w:rPr>
         <w:t>.  The provincial Invasive Alien Plant Program (</w:t>
       </w:r>
-      <w:hyperlink r:id="rId10" w:history="1">
+      <w:hyperlink r:id="rId7" w:history="1">
         <w:r>
           <w:rPr>
             <w:rStyle w:val="Hyperlink"/>
@@ -1127,7 +1211,7 @@
         <w:lastRenderedPageBreak/>
         <w:t xml:space="preserve">disturbance.  For more information on individual species visit the Ministry of Agriculture site </w:t>
       </w:r>
-      <w:hyperlink r:id="rId11" w:history="1">
+      <w:hyperlink r:id="rId8" w:history="1">
         <w:r>
           <w:rPr>
             <w:rStyle w:val="Hyperlink"/>
@@ -1174,6 +1258,8 @@
         </w:rPr>
         <w:t>and go to "resources".</w:t>
       </w:r>
+      <w:bookmarkStart w:id="0" w:name="_GoBack"/>
+      <w:bookmarkEnd w:id="0"/>
     </w:p>
     <w:p>
       <w:pPr>
@@ -1493,7 +1579,20 @@
         <w:jc w:val="both"/>
       </w:pPr>
       <w:r>
-        <w:t>&lt;&lt;inspector&gt;&gt;</w:t>
+        <w:t>{</w:t>
+      </w:r>
+      <w:proofErr w:type="spellStart"/>
+      <w:proofErr w:type="gramStart"/>
+      <w:r>
+        <w:t>d.</w:t>
+      </w:r>
+      <w:r>
+        <w:t>inspector</w:t>
+      </w:r>
+      <w:proofErr w:type="spellEnd"/>
+      <w:proofErr w:type="gramEnd"/>
+      <w:r>
+        <w:t>}</w:t>
       </w:r>
     </w:p>
     <w:p>
@@ -1633,10 +1732,10 @@
       <w:pPr>
         <w:spacing w:after="0" w:line="240" w:lineRule="auto"/>
         <w:sectPr>
-          <w:headerReference w:type="default" r:id="rId12"/>
-          <w:footerReference w:type="default" r:id="rId13"/>
-          <w:headerReference w:type="first" r:id="rId14"/>
-          <w:footerReference w:type="first" r:id="rId15"/>
+          <w:headerReference w:type="default" r:id="rId9"/>
+          <w:footerReference w:type="default" r:id="rId10"/>
+          <w:headerReference w:type="first" r:id="rId11"/>
+          <w:footerReference w:type="first" r:id="rId12"/>
           <w:pgSz w:w="12240" w:h="15840" w:code="1"/>
           <w:pgMar w:top="360" w:right="1080" w:bottom="302" w:left="1080" w:header="634" w:footer="187" w:gutter="0"/>
           <w:pgNumType w:start="1"/>
@@ -1651,12 +1750,12 @@
       </w:pPr>
     </w:p>
     <w:sectPr>
-      <w:headerReference w:type="even" r:id="rId16"/>
-      <w:headerReference w:type="default" r:id="rId17"/>
-      <w:footerReference w:type="even" r:id="rId18"/>
-      <w:footerReference w:type="default" r:id="rId19"/>
-      <w:headerReference w:type="first" r:id="rId20"/>
-      <w:footerReference w:type="first" r:id="rId21"/>
+      <w:headerReference w:type="even" r:id="rId13"/>
+      <w:headerReference w:type="default" r:id="rId14"/>
+      <w:footerReference w:type="even" r:id="rId15"/>
+      <w:footerReference w:type="default" r:id="rId16"/>
+      <w:headerReference w:type="first" r:id="rId17"/>
+      <w:footerReference w:type="first" r:id="rId18"/>
       <w:type w:val="continuous"/>
       <w:pgSz w:w="12240" w:h="15840" w:code="1"/>
       <w:pgMar w:top="360" w:right="1080" w:bottom="302" w:left="1080" w:header="634" w:footer="187" w:gutter="0"/>
@@ -1665,39 +1764,6 @@
     </w:sectPr>
   </w:body>
 </w:document>
-</file>
-
-<file path=word/comments.xml><?xml version="1.0" encoding="utf-8"?>
-<w:comments xmlns:wpc="http://schemas.microsoft.com/office/word/2010/wordprocessingCanvas" xmlns:cx="http://schemas.microsoft.com/office/drawing/2014/chartex" xmlns:cx1="http://schemas.microsoft.com/office/drawing/2015/9/8/chartex" xmlns:cx2="http://schemas.microsoft.com/office/drawing/2015/10/21/chartex" xmlns:cx3="http://schemas.microsoft.com/office/drawing/2016/5/9/chartex" xmlns:cx4="http://schemas.microsoft.com/office/drawing/2016/5/10/chartex" xmlns:cx5="http://schemas.microsoft.com/office/drawing/2016/5/11/chartex" xmlns:cx6="http://schemas.microsoft.com/office/drawing/2016/5/12/chartex" xmlns:cx7="http://schemas.microsoft.com/office/drawing/2016/5/13/chartex" xmlns:cx8="http://schemas.microsoft.com/office/drawing/2016/5/14/chartex" xmlns:mc="http://schemas.openxmlformats.org/markup-compatibility/2006" xmlns:aink="http://schemas.microsoft.com/office/drawing/2016/ink" xmlns:am3d="http://schemas.microsoft.com/office/drawing/2017/model3d" xmlns:o="urn:schemas-microsoft-com:office:office" xmlns:r="http://schemas.openxmlformats.org/officeDocument/2006/relationships" xmlns:m="http://schemas.openxmlformats.org/officeDocument/2006/math" xmlns:v="urn:schemas-microsoft-com:vml" xmlns:wp14="http://schemas.microsoft.com/office/word/2010/wordprocessingDrawing" xmlns:wp="http://schemas.openxmlformats.org/drawingml/2006/wordprocessingDrawing" xmlns:w10="urn:schemas-microsoft-com:office:word" xmlns:w="http://schemas.openxmlformats.org/wordprocessingml/2006/main" xmlns:w14="http://schemas.microsoft.com/office/word/2010/wordml" xmlns:w15="http://schemas.microsoft.com/office/word/2012/wordml" xmlns:w16cid="http://schemas.microsoft.com/office/word/2016/wordml/cid" xmlns:w16se="http://schemas.microsoft.com/office/word/2015/wordml/symex" xmlns:wpg="http://schemas.microsoft.com/office/word/2010/wordprocessingGroup" xmlns:wpi="http://schemas.microsoft.com/office/word/2010/wordprocessingInk" xmlns:wne="http://schemas.microsoft.com/office/word/2006/wordml" xmlns:wps="http://schemas.microsoft.com/office/word/2010/wordprocessingShape" mc:Ignorable="w14 w15 w16se w16cid wp14">
-  <w:comment w:id="1" w:author="Mccuaig, Michael EMPR:EX" w:date="2020-01-09T09:29:00Z" w:initials="MME">
-    <w:p>
-      <w:pPr>
-        <w:pStyle w:val="CommentText"/>
-      </w:pPr>
-      <w:r>
-        <w:rPr>
-          <w:rStyle w:val="CommentReference"/>
-        </w:rPr>
-        <w:annotationRef/>
-      </w:r>
-      <w:r>
-        <w:t>If not received with the Notice of Work application package.</w:t>
-      </w:r>
-    </w:p>
-  </w:comment>
-</w:comments>
-</file>
-
-<file path=word/commentsExtended.xml><?xml version="1.0" encoding="utf-8"?>
-<w15:commentsEx xmlns:wpc="http://schemas.microsoft.com/office/word/2010/wordprocessingCanvas" xmlns:cx="http://schemas.microsoft.com/office/drawing/2014/chartex" xmlns:cx1="http://schemas.microsoft.com/office/drawing/2015/9/8/chartex" xmlns:cx2="http://schemas.microsoft.com/office/drawing/2015/10/21/chartex" xmlns:cx3="http://schemas.microsoft.com/office/drawing/2016/5/9/chartex" xmlns:cx4="http://schemas.microsoft.com/office/drawing/2016/5/10/chartex" xmlns:cx5="http://schemas.microsoft.com/office/drawing/2016/5/11/chartex" xmlns:cx6="http://schemas.microsoft.com/office/drawing/2016/5/12/chartex" xmlns:cx7="http://schemas.microsoft.com/office/drawing/2016/5/13/chartex" xmlns:cx8="http://schemas.microsoft.com/office/drawing/2016/5/14/chartex" xmlns:mc="http://schemas.openxmlformats.org/markup-compatibility/2006" xmlns:aink="http://schemas.microsoft.com/office/drawing/2016/ink" xmlns:am3d="http://schemas.microsoft.com/office/drawing/2017/model3d" xmlns:o="urn:schemas-microsoft-com:office:office" xmlns:r="http://schemas.openxmlformats.org/officeDocument/2006/relationships" xmlns:m="http://schemas.openxmlformats.org/officeDocument/2006/math" xmlns:v="urn:schemas-microsoft-com:vml" xmlns:wp14="http://schemas.microsoft.com/office/word/2010/wordprocessingDrawing" xmlns:wp="http://schemas.openxmlformats.org/drawingml/2006/wordprocessingDrawing" xmlns:w10="urn:schemas-microsoft-com:office:word" xmlns:w="http://schemas.openxmlformats.org/wordprocessingml/2006/main" xmlns:w14="http://schemas.microsoft.com/office/word/2010/wordml" xmlns:w15="http://schemas.microsoft.com/office/word/2012/wordml" xmlns:w16cid="http://schemas.microsoft.com/office/word/2016/wordml/cid" xmlns:w16se="http://schemas.microsoft.com/office/word/2015/wordml/symex" xmlns:wpg="http://schemas.microsoft.com/office/word/2010/wordprocessingGroup" xmlns:wpi="http://schemas.microsoft.com/office/word/2010/wordprocessingInk" xmlns:wne="http://schemas.microsoft.com/office/word/2006/wordml" xmlns:wps="http://schemas.microsoft.com/office/word/2010/wordprocessingShape" mc:Ignorable="w14 w15 w16se w16cid wp14">
-  <w15:commentEx w15:paraId="29EAD86D" w15:done="0"/>
-</w15:commentsEx>
-</file>
-
-<file path=word/commentsIds.xml><?xml version="1.0" encoding="utf-8"?>
-<w16cid:commentsIds xmlns:wpc="http://schemas.microsoft.com/office/word/2010/wordprocessingCanvas" xmlns:cx="http://schemas.microsoft.com/office/drawing/2014/chartex" xmlns:cx1="http://schemas.microsoft.com/office/drawing/2015/9/8/chartex" xmlns:cx2="http://schemas.microsoft.com/office/drawing/2015/10/21/chartex" xmlns:cx3="http://schemas.microsoft.com/office/drawing/2016/5/9/chartex" xmlns:cx4="http://schemas.microsoft.com/office/drawing/2016/5/10/chartex" xmlns:cx5="http://schemas.microsoft.com/office/drawing/2016/5/11/chartex" xmlns:cx6="http://schemas.microsoft.com/office/drawing/2016/5/12/chartex" xmlns:cx7="http://schemas.microsoft.com/office/drawing/2016/5/13/chartex" xmlns:cx8="http://schemas.microsoft.com/office/drawing/2016/5/14/chartex" xmlns:mc="http://schemas.openxmlformats.org/markup-compatibility/2006" xmlns:aink="http://schemas.microsoft.com/office/drawing/2016/ink" xmlns:am3d="http://schemas.microsoft.com/office/drawing/2017/model3d" xmlns:o="urn:schemas-microsoft-com:office:office" xmlns:r="http://schemas.openxmlformats.org/officeDocument/2006/relationships" xmlns:m="http://schemas.openxmlformats.org/officeDocument/2006/math" xmlns:v="urn:schemas-microsoft-com:vml" xmlns:wp14="http://schemas.microsoft.com/office/word/2010/wordprocessingDrawing" xmlns:wp="http://schemas.openxmlformats.org/drawingml/2006/wordprocessingDrawing" xmlns:w10="urn:schemas-microsoft-com:office:word" xmlns:w="http://schemas.openxmlformats.org/wordprocessingml/2006/main" xmlns:w14="http://schemas.microsoft.com/office/word/2010/wordml" xmlns:w15="http://schemas.microsoft.com/office/word/2012/wordml" xmlns:w16cid="http://schemas.microsoft.com/office/word/2016/wordml/cid" xmlns:w16se="http://schemas.microsoft.com/office/word/2015/wordml/symex" xmlns:wpg="http://schemas.microsoft.com/office/word/2010/wordprocessingGroup" xmlns:wpi="http://schemas.microsoft.com/office/word/2010/wordprocessingInk" xmlns:wne="http://schemas.microsoft.com/office/word/2006/wordml" xmlns:wps="http://schemas.microsoft.com/office/word/2010/wordprocessingShape" mc:Ignorable="w14 w15 w16se w16cid wp14">
-  <w16cid:commentId w16cid:paraId="29EAD86D" w16cid:durableId="21C170EB"/>
-</w16cid:commentsIds>
 </file>
 
 <file path=word/endnotes.xml><?xml version="1.0" encoding="utf-8"?>
@@ -3672,14 +3738,6 @@
 </w:numbering>
 </file>
 
-<file path=word/people.xml><?xml version="1.0" encoding="utf-8"?>
-<w15:people xmlns:wpc="http://schemas.microsoft.com/office/word/2010/wordprocessingCanvas" xmlns:cx="http://schemas.microsoft.com/office/drawing/2014/chartex" xmlns:cx1="http://schemas.microsoft.com/office/drawing/2015/9/8/chartex" xmlns:cx2="http://schemas.microsoft.com/office/drawing/2015/10/21/chartex" xmlns:cx3="http://schemas.microsoft.com/office/drawing/2016/5/9/chartex" xmlns:cx4="http://schemas.microsoft.com/office/drawing/2016/5/10/chartex" xmlns:cx5="http://schemas.microsoft.com/office/drawing/2016/5/11/chartex" xmlns:cx6="http://schemas.microsoft.com/office/drawing/2016/5/12/chartex" xmlns:cx7="http://schemas.microsoft.com/office/drawing/2016/5/13/chartex" xmlns:cx8="http://schemas.microsoft.com/office/drawing/2016/5/14/chartex" xmlns:mc="http://schemas.openxmlformats.org/markup-compatibility/2006" xmlns:aink="http://schemas.microsoft.com/office/drawing/2016/ink" xmlns:am3d="http://schemas.microsoft.com/office/drawing/2017/model3d" xmlns:o="urn:schemas-microsoft-com:office:office" xmlns:r="http://schemas.openxmlformats.org/officeDocument/2006/relationships" xmlns:m="http://schemas.openxmlformats.org/officeDocument/2006/math" xmlns:v="urn:schemas-microsoft-com:vml" xmlns:wp14="http://schemas.microsoft.com/office/word/2010/wordprocessingDrawing" xmlns:wp="http://schemas.openxmlformats.org/drawingml/2006/wordprocessingDrawing" xmlns:w10="urn:schemas-microsoft-com:office:word" xmlns:w="http://schemas.openxmlformats.org/wordprocessingml/2006/main" xmlns:w14="http://schemas.microsoft.com/office/word/2010/wordml" xmlns:w15="http://schemas.microsoft.com/office/word/2012/wordml" xmlns:w16cid="http://schemas.microsoft.com/office/word/2016/wordml/cid" xmlns:w16se="http://schemas.microsoft.com/office/word/2015/wordml/symex" xmlns:wpg="http://schemas.microsoft.com/office/word/2010/wordprocessingGroup" xmlns:wpi="http://schemas.microsoft.com/office/word/2010/wordprocessingInk" xmlns:wne="http://schemas.microsoft.com/office/word/2006/wordml" xmlns:wps="http://schemas.microsoft.com/office/word/2010/wordprocessingShape" mc:Ignorable="w14 w15 w16se w16cid wp14">
-  <w15:person w15:author="Mccuaig, Michael EMPR:EX">
-    <w15:presenceInfo w15:providerId="AD" w15:userId="S::Michael.Mccuaig@gov.bc.ca::a4ec4ad9-fd85-4657-9150-46a1bb2d86f1"/>
-  </w15:person>
-</w15:people>
-</file>
-
 <file path=word/styles.xml><?xml version="1.0" encoding="utf-8"?>
 <w:styles xmlns:mc="http://schemas.openxmlformats.org/markup-compatibility/2006" xmlns:r="http://schemas.openxmlformats.org/officeDocument/2006/relationships" xmlns:w="http://schemas.openxmlformats.org/wordprocessingml/2006/main" xmlns:w14="http://schemas.microsoft.com/office/word/2010/wordml" xmlns:w15="http://schemas.microsoft.com/office/word/2012/wordml" xmlns:w16cid="http://schemas.microsoft.com/office/word/2016/wordml/cid" xmlns:w16se="http://schemas.microsoft.com/office/word/2015/wordml/symex" mc:Ignorable="w14 w15 w16se w16cid">
   <w:docDefaults>
@@ -3790,6 +3848,7 @@
     <w:lsdException w:name="HTML Sample" w:semiHidden="1" w:unhideWhenUsed="1"/>
     <w:lsdException w:name="HTML Typewriter" w:semiHidden="1" w:unhideWhenUsed="1"/>
     <w:lsdException w:name="HTML Variable" w:semiHidden="1" w:unhideWhenUsed="1"/>
+    <w:lsdException w:name="Normal Table" w:semiHidden="1" w:unhideWhenUsed="1"/>
     <w:lsdException w:name="annotation subject" w:semiHidden="1" w:unhideWhenUsed="1"/>
     <w:lsdException w:name="No List" w:semiHidden="1" w:uiPriority="99" w:unhideWhenUsed="1"/>
     <w:lsdException w:name="Outline List 1" w:semiHidden="1" w:unhideWhenUsed="1"/>
@@ -3836,7 +3895,9 @@
     <w:lsdException w:name="Table Subtle 2" w:semiHidden="1" w:unhideWhenUsed="1"/>
     <w:lsdException w:name="Table Web 1" w:semiHidden="1" w:unhideWhenUsed="1"/>
     <w:lsdException w:name="Table Web 2" w:semiHidden="1" w:unhideWhenUsed="1"/>
+    <w:lsdException w:name="Table Web 3" w:semiHidden="1" w:unhideWhenUsed="1"/>
     <w:lsdException w:name="Balloon Text" w:semiHidden="1" w:unhideWhenUsed="1"/>
+    <w:lsdException w:name="Table Theme" w:semiHidden="1" w:unhideWhenUsed="1"/>
     <w:lsdException w:name="Placeholder Text" w:semiHidden="1" w:uiPriority="99"/>
     <w:lsdException w:name="No Spacing" w:uiPriority="1" w:qFormat="1"/>
     <w:lsdException w:name="Light Shading" w:uiPriority="60"/>
@@ -4061,7 +4122,7 @@
   <w:style w:type="paragraph" w:default="1" w:styleId="Normal">
     <w:name w:val="Normal"/>
     <w:qFormat/>
-    <w:rsid w:val="0072757E"/>
+    <w:rsid w:val="00273513"/>
     <w:pPr>
       <w:spacing w:after="160" w:line="259" w:lineRule="auto"/>
     </w:pPr>
@@ -4093,7 +4154,7 @@
     <w:uiPriority w:val="1"/>
     <w:semiHidden/>
     <w:unhideWhenUsed/>
-    <w:rsid w:val="0072757E"/>
+    <w:rsid w:val="00273513"/>
   </w:style>
   <w:style w:type="table" w:default="1" w:styleId="TableNormal">
     <w:name w:val="Normal Table"/>
@@ -4115,7 +4176,7 @@
     <w:uiPriority w:val="99"/>
     <w:semiHidden/>
     <w:unhideWhenUsed/>
-    <w:rsid w:val="0072757E"/>
+    <w:rsid w:val="00273513"/>
   </w:style>
   <w:style w:type="paragraph" w:styleId="Header">
     <w:name w:val="header"/>

</xml_diff>